<commit_message>
[html, word, fontawesome] Adiciona FA atualizado. Atualiza pagina 'Comece Ja' no .html e no .docx.
</commit_message>
<xml_diff>
--- a/Consultoria Web.docx
+++ b/Consultoria Web.docx
@@ -343,15 +343,33 @@
       <w:r>
         <w:t>, surge a dúvida de como começar. É nesse momento que entra o serviço de Consultoria Web!</w:t>
       </w:r>
-      <w:bookmarkStart w:id="0" w:name="_GoBack"/>
-      <w:bookmarkEnd w:id="0"/>
-    </w:p>
-    <w:p>
-      <w:pPr>
-        <w:pStyle w:val="TextoPadroAPA"/>
-      </w:pPr>
-      <w:r>
-        <w:t xml:space="preserve">Ao entrar em contato comigo, você irá trazer sua empresa, negócio ou outra iniciativa, apresentará suas ideias, interesses e dúvidas, e </w:t>
+    </w:p>
+    <w:p>
+      <w:pPr>
+        <w:pStyle w:val="TextoPadroAPA"/>
+      </w:pPr>
+      <w:r>
+        <w:t xml:space="preserve">- Entre em contato: </w:t>
+      </w:r>
+      <w:r>
+        <w:t>Mande uma mensagem, seja através das redes sociais, e-mail ou WhatsApp, manifestando seu interesse em conversar sobre seu negócio.</w:t>
+      </w:r>
+    </w:p>
+    <w:p>
+      <w:pPr>
+        <w:pStyle w:val="TextoPadroAPA"/>
+        <w:rPr>
+          <w:u w:val="single"/>
+        </w:rPr>
+      </w:pPr>
+      <w:r>
+        <w:t xml:space="preserve">- Apresente-se: </w:t>
+      </w:r>
+      <w:r>
+        <w:t xml:space="preserve">Conte-me sobre sua empresa, negócio ou outra iniciativa. Fale livremente sobre suas ideias, interesses e dúvidas, </w:t>
+      </w:r>
+      <w:r>
+        <w:t xml:space="preserve">e </w:t>
       </w:r>
       <w:r>
         <w:rPr>
@@ -360,31 +378,114 @@
         <w:t>juntos</w:t>
       </w:r>
       <w:r>
-        <w:t xml:space="preserve"> iremos conversar sobre a criação de seu </w:t>
-      </w:r>
-      <w:r>
-        <w:rPr>
-          <w:b/>
-        </w:rPr>
-        <w:t>projeto digital.</w:t>
-      </w:r>
-    </w:p>
-    <w:p>
-      <w:pPr>
-        <w:pStyle w:val="TextoPadroAPA"/>
-      </w:pPr>
-      <w:r>
-        <w:t xml:space="preserve">Serão feitas análises de mercado na sua área de atuação, pesquisas sobre como parceiros e concorrentes estão trabalhando, estudo de tendências </w:t>
-      </w:r>
-      <w:r>
-        <w:t>de negócios e público alvo, e caso seja importante para seu projeto, podem ser realizadas pesquisas sociais de interesse e aprovação.</w:t>
-      </w:r>
-    </w:p>
-    <w:p>
-      <w:pPr>
-        <w:pStyle w:val="TtuloPadro"/>
-        <w:ind w:firstLine="567"/>
-      </w:pPr>
+        <w:t xml:space="preserve"> iremos conversar sobre a criação de seu projeto digital.</w:t>
+      </w:r>
+    </w:p>
+    <w:p>
+      <w:pPr>
+        <w:pStyle w:val="TextoPadroAPA"/>
+      </w:pPr>
+      <w:r>
+        <w:t xml:space="preserve">- Análises: </w:t>
+      </w:r>
+      <w:r>
+        <w:t xml:space="preserve">Serão feitas análises de mercado na sua área de atuação, pesquisas sobre o trabalho desenvolvido por parceiros e concorrentes, e também estudo de tendências para seu negócio. </w:t>
+      </w:r>
+    </w:p>
+    <w:p>
+      <w:pPr>
+        <w:pStyle w:val="TextoPadroAPA"/>
+      </w:pPr>
+      <w:r>
+        <w:lastRenderedPageBreak/>
+        <w:t>- P</w:t>
+      </w:r>
+      <w:r>
+        <w:t xml:space="preserve">úblico </w:t>
+      </w:r>
+      <w:r>
+        <w:t>A</w:t>
+      </w:r>
+      <w:r>
+        <w:t>lvo</w:t>
+      </w:r>
+      <w:r>
+        <w:t>: Ca</w:t>
+      </w:r>
+      <w:r>
+        <w:t xml:space="preserve">so </w:t>
+      </w:r>
+      <w:r>
+        <w:t xml:space="preserve">julgue </w:t>
+      </w:r>
+      <w:r>
+        <w:t xml:space="preserve">importante para seu projeto, podem ser </w:t>
+      </w:r>
+      <w:r>
+        <w:t xml:space="preserve">contratadas </w:t>
+      </w:r>
+      <w:r>
+        <w:t>pesquisas sociais de interesse e aprovação</w:t>
+      </w:r>
+      <w:r>
+        <w:t xml:space="preserve"> sobre seu negócio</w:t>
+      </w:r>
+      <w:r>
+        <w:t>.</w:t>
+      </w:r>
+    </w:p>
+    <w:p>
+      <w:pPr>
+        <w:pStyle w:val="TextoPadroAPA"/>
+      </w:pPr>
+      <w:r>
+        <w:t xml:space="preserve">- </w:t>
+      </w:r>
+      <w:r>
+        <w:t>Elaboração</w:t>
+      </w:r>
+      <w:r>
+        <w:t xml:space="preserve">: </w:t>
+      </w:r>
+      <w:r>
+        <w:t>Com todos os dados pertinentes coletados, serão traçados os contornos e o rascunho do seu projeto, que será discutido e aperfeiçoado até que fique satisfatório para ser construído.</w:t>
+      </w:r>
+    </w:p>
+    <w:p>
+      <w:pPr>
+        <w:pStyle w:val="TextoPadroAPA"/>
+      </w:pPr>
+      <w:r>
+        <w:t xml:space="preserve">- </w:t>
+      </w:r>
+      <w:r>
+        <w:t>Mãos à obra</w:t>
+      </w:r>
+      <w:r>
+        <w:t xml:space="preserve">: </w:t>
+      </w:r>
+      <w:r>
+        <w:t>Com todo planejamento es</w:t>
+      </w:r>
+      <w:r>
+        <w:t>truturado, a construção de sua</w:t>
+      </w:r>
+      <w:r>
+        <w:t xml:space="preserve"> Identidade Digital</w:t>
+      </w:r>
+      <w:r>
+        <w:t xml:space="preserve"> </w:t>
+      </w:r>
+      <w:r>
+        <w:t>e todos os recursos envolvidos (site, página, blog, redes sociais) será iniciada.</w:t>
+      </w:r>
+    </w:p>
+    <w:p>
+      <w:pPr>
+        <w:pStyle w:val="TextoPadroAPA"/>
+      </w:pPr>
+      <w:bookmarkStart w:id="0" w:name="_GoBack"/>
+      <w:bookmarkEnd w:id="0"/>
     </w:p>
     <w:p>
       <w:pPr>

</xml_diff>